<commit_message>
Revamp Ch.3 - 2572
</commit_message>
<xml_diff>
--- a/Chapter 3.docx
+++ b/Chapter 3.docx
@@ -23,31 +23,15 @@
         <w:ind w:firstLine="720"/>
       </w:pPr>
       <w:r>
-        <w:t xml:space="preserve">She had been dreading that class, knowing Lincoln would be there, but an apology was the last thing on her mind now. Emma didn’t know him </w:t>
-      </w:r>
-      <w:proofErr w:type="gramStart"/>
-      <w:r>
-        <w:t>well—him</w:t>
-      </w:r>
-      <w:proofErr w:type="gramEnd"/>
-      <w:r>
-        <w:t xml:space="preserve"> or anyone else at school, really—but she never could have imagined him doing what she’d witnessed. He had always been quiet, soft-spoken, the kind of kid who wouldn’t hurt a butterfly. And now… well, now Emma had no idea who he was.</w:t>
-      </w:r>
-    </w:p>
-    <w:p>
-      <w:pPr>
-        <w:ind w:firstLine="720"/>
-      </w:pPr>
-      <w:r>
-        <w:t xml:space="preserve">All period long, Lincoln slouched in his desk, one arm draped over the chair, flipping his pencil up and down with casual indifference—clearly not paying attention either. It was as if someone had flipped a switch </w:t>
-      </w:r>
-      <w:proofErr w:type="gramStart"/>
-      <w:r>
-        <w:t>in</w:t>
-      </w:r>
-      <w:proofErr w:type="gramEnd"/>
-      <w:r>
-        <w:t xml:space="preserve"> him overnight.</w:t>
+        <w:t>She had been dreading that class, knowing Lincoln would be there, but an apology was the last thing on her mind now. Emma didn’t know him well—him or anyone else at school, really—but she never could have imagined him doing what she’d witnessed. He had always been quiet, soft-spoken, the kind of kid who wouldn’t hurt a butterfly. And now… well, now Emma had no idea who he was.</w:t>
+      </w:r>
+    </w:p>
+    <w:p>
+      <w:pPr>
+        <w:ind w:firstLine="720"/>
+      </w:pPr>
+      <w:r>
+        <w:t>All period long, Lincoln slouched in his desk, one arm draped over the chair, flipping his pencil up and down with casual indifference—clearly not paying attention either. It was as if someone had flipped a switch in him overnight.</w:t>
       </w:r>
     </w:p>
     <w:p>
@@ -63,33 +47,8 @@
         <w:ind w:firstLine="720"/>
       </w:pPr>
       <w:r>
-        <w:t xml:space="preserve">Even so, it was clear the other kids were already treating Lincoln differently. Some </w:t>
-      </w:r>
-      <w:proofErr w:type="gramStart"/>
-      <w:r>
-        <w:t>wary</w:t>
-      </w:r>
-      <w:proofErr w:type="gramEnd"/>
-      <w:r>
-        <w:t xml:space="preserve">, some </w:t>
-      </w:r>
-      <w:proofErr w:type="gramStart"/>
-      <w:r>
-        <w:t>curious</w:t>
-      </w:r>
-      <w:proofErr w:type="gramEnd"/>
-      <w:r>
-        <w:t xml:space="preserve">. One boy even asked if Lincoln wanted to go to the library after school—but Lincoln refused. Almost </w:t>
-      </w:r>
-      <w:proofErr w:type="gramStart"/>
-      <w:r>
-        <w:t>instantly, actually</w:t>
-      </w:r>
-      <w:proofErr w:type="gramEnd"/>
-      <w:r>
-        <w:t xml:space="preserve">. The moment he heard the word </w:t>
-      </w:r>
-      <w:proofErr w:type="gramStart"/>
+        <w:t xml:space="preserve">Even so, it was clear the other kids were already treating Lincoln differently. Some wary, some curious. One boy even asked if Lincoln wanted to go to the library after school—but Lincoln refused. Almost instantly, actually. The moment he heard the word </w:t>
+      </w:r>
       <w:r>
         <w:rPr>
           <w:i/>
@@ -98,27 +57,15 @@
         <w:t>library</w:t>
       </w:r>
       <w:r>
-        <w:t>,</w:t>
-      </w:r>
-      <w:proofErr w:type="gramEnd"/>
-      <w:r>
-        <w:t xml:space="preserve"> he shook his head like it was poison.</w:t>
-      </w:r>
-    </w:p>
-    <w:p>
-      <w:pPr>
-        <w:ind w:firstLine="720"/>
-      </w:pPr>
-      <w:r>
-        <w:t xml:space="preserve">Was this just what happened when you hit eighth grade? Everything turned upside </w:t>
-      </w:r>
-      <w:proofErr w:type="gramStart"/>
-      <w:r>
-        <w:t>down?</w:t>
-      </w:r>
-      <w:proofErr w:type="gramEnd"/>
-      <w:r>
-        <w:t xml:space="preserve"> Would she be the next one pushing kids into lockers, yelling in their face?</w:t>
+        <w:t>, he shook his head like it was poison.</w:t>
+      </w:r>
+    </w:p>
+    <w:p>
+      <w:pPr>
+        <w:ind w:firstLine="720"/>
+      </w:pPr>
+      <w:r>
+        <w:t>Was this just what happened when you hit eighth grade? Everything turned upside down? Would she be the next one pushing kids into lockers, yelling in their face?</w:t>
       </w:r>
     </w:p>
     <w:p>
@@ -216,13 +163,8 @@
       </w:r>
       <w:proofErr w:type="spellEnd"/>
       <w:r>
-        <w:t xml:space="preserve">. </w:t>
-      </w:r>
-      <w:proofErr w:type="gramStart"/>
-      <w:r>
-        <w:t>Definitely no.</w:t>
-      </w:r>
-      <w:proofErr w:type="gramEnd"/>
+        <w:t>. Definitely no.</w:t>
+      </w:r>
       <w:r>
         <w:t xml:space="preserve"> Count to a million? </w:t>
       </w:r>
@@ -264,15 +206,7 @@
         <w:ind w:firstLine="720"/>
       </w:pPr>
       <w:r>
-        <w:t xml:space="preserve">No. </w:t>
-      </w:r>
-      <w:proofErr w:type="gramStart"/>
-      <w:r>
-        <w:t>Absolutely not</w:t>
-      </w:r>
-      <w:proofErr w:type="gramEnd"/>
-      <w:r>
-        <w:t>. She couldn’t. Wouldn’t. Her dad would lose his mind if he ever found out.</w:t>
+        <w:t>No. Absolutely not. She couldn’t. Wouldn’t. Her dad would lose his mind if he ever found out.</w:t>
       </w:r>
     </w:p>
     <w:p>
@@ -567,15 +501,7 @@
         <w:t>comfortable</w:t>
       </w:r>
       <w:r>
-        <w:t xml:space="preserve"> </w:t>
-      </w:r>
-      <w:proofErr w:type="gramStart"/>
-      <w:r>
-        <w:t>to walk</w:t>
-      </w:r>
-      <w:proofErr w:type="gramEnd"/>
-      <w:r>
-        <w:t xml:space="preserve"> the </w:t>
+        <w:t xml:space="preserve"> to walk the </w:t>
       </w:r>
       <w:r>
         <w:t xml:space="preserve">property </w:t>
@@ -614,15 +540,7 @@
         <w:t xml:space="preserve">e, </w:t>
       </w:r>
       <w:r>
-        <w:t xml:space="preserve">but this </w:t>
-      </w:r>
-      <w:proofErr w:type="gramStart"/>
-      <w:r>
-        <w:t>close</w:t>
-      </w:r>
-      <w:proofErr w:type="gramEnd"/>
-      <w:r>
-        <w:t xml:space="preserve"> was a different story. An eerie story, at that. </w:t>
+        <w:t xml:space="preserve">but this close was a different story. An eerie story, at that. </w:t>
       </w:r>
       <w:r>
         <w:t>Movies could have been filmed here. Scary movies. With</w:t>
@@ -725,15 +643,7 @@
         <w:t>expecting</w:t>
       </w:r>
       <w:r>
-        <w:t xml:space="preserve"> it to move with </w:t>
-      </w:r>
-      <w:proofErr w:type="gramStart"/>
-      <w:r>
-        <w:t>ease—</w:t>
-      </w:r>
-      <w:proofErr w:type="gramEnd"/>
-      <w:r>
-        <w:t xml:space="preserve">it didn’t budge. </w:t>
+        <w:t xml:space="preserve"> it to move with ease—it didn’t budge. </w:t>
       </w:r>
     </w:p>
     <w:p>
@@ -763,11 +673,9 @@
       <w:r>
         <w:t xml:space="preserve">She turned on her phone flashlight and pressed it to the glass. The beam vanished like it hit a sheet of black paper. Heavy curtains? Thick blinds? Some sort of sun-blocking film? Emma didn’t know, and she didn’t </w:t>
       </w:r>
-      <w:proofErr w:type="gramStart"/>
       <w:r>
         <w:t>like it—all</w:t>
       </w:r>
-      <w:proofErr w:type="gramEnd"/>
       <w:r>
         <w:t xml:space="preserve"> she wanted was the tiniest peek inside. Was that too much to ask</w:t>
       </w:r>
@@ -842,23 +750,7 @@
         <w:ind w:firstLine="720"/>
       </w:pPr>
       <w:r>
-        <w:t xml:space="preserve">There was even a terrace in back; she climbed a sturdy trellis with a small spark of hope only to find a pair of old swinging doors that wouldn’t so much as cough open. The whole place seemed insulated with iron. Nothing </w:t>
-      </w:r>
-      <w:proofErr w:type="gramStart"/>
-      <w:r>
-        <w:t>getting</w:t>
-      </w:r>
-      <w:proofErr w:type="gramEnd"/>
-      <w:r>
-        <w:t xml:space="preserve"> in or out unless you </w:t>
-      </w:r>
-      <w:proofErr w:type="gramStart"/>
-      <w:r>
-        <w:t>had</w:t>
-      </w:r>
-      <w:proofErr w:type="gramEnd"/>
-      <w:r>
-        <w:t xml:space="preserve"> a key. </w:t>
+        <w:t xml:space="preserve">There was even a terrace in back; she climbed a sturdy trellis with a small spark of hope only to find a pair of old swinging doors that wouldn’t so much as cough open. The whole place seemed insulated with iron. Nothing getting in or out unless you had a key. </w:t>
       </w:r>
     </w:p>
     <w:p>
@@ -915,15 +807,7 @@
         <w:t xml:space="preserve">—a </w:t>
       </w:r>
       <w:r>
-        <w:t xml:space="preserve">line Emma wasn’t willing to cross. There was something about forcing your way inside that felt wrong, even if </w:t>
-      </w:r>
-      <w:proofErr w:type="gramStart"/>
-      <w:r>
-        <w:t>the end result</w:t>
-      </w:r>
-      <w:proofErr w:type="gramEnd"/>
-      <w:r>
-        <w:t xml:space="preserve"> would be the same. Besides, </w:t>
+        <w:t xml:space="preserve">line Emma wasn’t willing to cross. There was something about forcing your way inside that felt wrong, even if the end result would be the same. Besides, </w:t>
       </w:r>
       <w:r>
         <w:t xml:space="preserve">with her luck, she’d probably break the window just to meet a brick wall behind it. </w:t>
@@ -934,15 +818,7 @@
         <w:ind w:firstLine="720"/>
       </w:pPr>
       <w:r>
-        <w:t xml:space="preserve">Emma </w:t>
-      </w:r>
-      <w:proofErr w:type="gramStart"/>
-      <w:r>
-        <w:t>look</w:t>
-      </w:r>
-      <w:proofErr w:type="gramEnd"/>
-      <w:r>
-        <w:t xml:space="preserve"> down at her phone. 11:59. Only a few more seconds until midnight struck and the day began anew</w:t>
+        <w:t>Emma look down at her phone. 11:59. Only a few more seconds until midnight struck and the day began anew</w:t>
       </w:r>
       <w:r>
         <w:t xml:space="preserve">. May as well head home. </w:t>
@@ -1025,7 +901,6 @@
         <w:t xml:space="preserve">, she decided. Classmates or </w:t>
       </w:r>
       <w:proofErr w:type="spellStart"/>
-      <w:proofErr w:type="gramStart"/>
       <w:r>
         <w:t>not.</w:t>
       </w:r>
@@ -1033,7 +908,6 @@
         <w:t>She</w:t>
       </w:r>
       <w:proofErr w:type="spellEnd"/>
-      <w:proofErr w:type="gramEnd"/>
       <w:r>
         <w:t xml:space="preserve"> gave the building a small, resigned wave and turned toward home.</w:t>
       </w:r>
@@ -1182,16 +1056,11 @@
         <w:t>remembers</w:t>
       </w:r>
       <w:r>
-        <w:t xml:space="preserve"> to lock </w:t>
-      </w:r>
-      <w:proofErr w:type="gramStart"/>
-      <w:r>
-        <w:t>those</w:t>
+        <w:t xml:space="preserve"> to lock those</w:t>
       </w:r>
       <w:r>
         <w:t xml:space="preserve"> door</w:t>
       </w:r>
-      <w:proofErr w:type="gramEnd"/>
       <w:r>
         <w:t xml:space="preserve">, but… well why not give it a try. She </w:t>
       </w:r>
@@ -1199,15 +1068,7 @@
         <w:t>had already come</w:t>
       </w:r>
       <w:r>
-        <w:t xml:space="preserve"> this far, scaled half the building for </w:t>
-      </w:r>
-      <w:proofErr w:type="gramStart"/>
-      <w:r>
-        <w:t>goodness</w:t>
-      </w:r>
-      <w:proofErr w:type="gramEnd"/>
-      <w:r>
-        <w:t xml:space="preserve"> sake, might as well check—even if </w:t>
+        <w:t xml:space="preserve"> this far, scaled half the building for goodness sake, might as well check—even if </w:t>
       </w:r>
       <w:r>
         <w:t xml:space="preserve">she knew it would be pointless. </w:t>
@@ -1222,16 +1083,11 @@
         <w:t>Emma walked up the creaking steps and onto the sagging porch</w:t>
       </w:r>
       <w:r>
-        <w:t xml:space="preserve">—weren’t they supposed to have renovated this </w:t>
-      </w:r>
-      <w:proofErr w:type="gramStart"/>
-      <w:r>
-        <w:t>place?</w:t>
+        <w:t>—weren’t they supposed to have renovated this place?</w:t>
       </w:r>
       <w:r>
         <w:t>—</w:t>
       </w:r>
-      <w:proofErr w:type="gramEnd"/>
       <w:r>
         <w:t xml:space="preserve">until she stood </w:t>
       </w:r>
@@ -1250,13 +1106,7 @@
         <w:t>Square in</w:t>
       </w:r>
       <w:r>
-        <w:t xml:space="preserve"> the middle </w:t>
-      </w:r>
-      <w:r>
-        <w:t>between the two of</w:t>
-      </w:r>
-      <w:r>
-        <w:t xml:space="preserve"> them was the metallic </w:t>
+        <w:t xml:space="preserve"> the middle was the metallic </w:t>
       </w:r>
       <w:r>
         <w:t xml:space="preserve">door </w:t>
@@ -1265,18 +1115,13 @@
         <w:t>handle</w:t>
       </w:r>
       <w:r>
+        <w:t xml:space="preserve"> as long and as heavy as Emma’s arm</w:t>
+      </w:r>
+      <w:r>
         <w:t xml:space="preserve">. </w:t>
       </w:r>
       <w:r>
-        <w:t xml:space="preserve">She reached out. </w:t>
-      </w:r>
-      <w:proofErr w:type="gramStart"/>
-      <w:r>
-        <w:t>Then</w:t>
-      </w:r>
-      <w:proofErr w:type="gramEnd"/>
-      <w:r>
-        <w:t xml:space="preserve"> froze</w:t>
+        <w:t>She reached out. Then froze</w:t>
       </w:r>
       <w:r>
         <w:t xml:space="preserve">. </w:t>
@@ -1304,7 +1149,13 @@
         <w:t xml:space="preserve">That would just be silly. </w:t>
       </w:r>
       <w:r>
-        <w:t xml:space="preserve">This was a city funded building. No one lives here </w:t>
+        <w:t xml:space="preserve">This was a </w:t>
+      </w:r>
+      <w:r>
+        <w:t xml:space="preserve">public </w:t>
+      </w:r>
+      <w:r>
+        <w:t xml:space="preserve">building. No one lives here </w:t>
       </w:r>
       <w:r>
         <w:t>anymore</w:t>
@@ -1318,7 +1169,13 @@
         <w:ind w:firstLine="720"/>
       </w:pPr>
       <w:r>
-        <w:t xml:space="preserve">But still her heart pounded. </w:t>
+        <w:t xml:space="preserve">But still her heart </w:t>
+      </w:r>
+      <w:r>
+        <w:t>thrummed</w:t>
+      </w:r>
+      <w:r>
+        <w:t xml:space="preserve">. </w:t>
       </w:r>
     </w:p>
     <w:p>
@@ -1361,15 +1218,7 @@
         <w:t xml:space="preserve"> </w:t>
       </w:r>
       <w:r>
-        <w:t xml:space="preserve">Emma pressed her hand again, slower this time. </w:t>
-      </w:r>
-      <w:proofErr w:type="gramStart"/>
-      <w:r>
-        <w:t>Definitely cold</w:t>
-      </w:r>
-      <w:proofErr w:type="gramEnd"/>
-      <w:r>
-        <w:t>, though not as shocking when she braced for it. Still, her pulse thundered in her ears.</w:t>
+        <w:t>Emma pressed her hand again, slower this time. Definitely cold, though not as shocking when she braced for it. Still, her pulse thundered in her ears.</w:t>
       </w:r>
     </w:p>
     <w:p>
@@ -1433,7 +1282,13 @@
         <w:t>stood</w:t>
       </w:r>
       <w:r>
-        <w:t xml:space="preserve"> ajar. </w:t>
+        <w:t xml:space="preserve"> </w:t>
+      </w:r>
+      <w:r>
+        <w:t xml:space="preserve">slightly </w:t>
+      </w:r>
+      <w:r>
+        <w:t xml:space="preserve">ajar. </w:t>
       </w:r>
     </w:p>
     <w:p>
@@ -1461,7 +1316,6 @@
       <w:r>
         <w:t xml:space="preserve"> The front door was </w:t>
       </w:r>
-      <w:proofErr w:type="gramStart"/>
       <w:r>
         <w:rPr>
           <w:i/>
@@ -1472,7 +1326,6 @@
       <w:r>
         <w:t xml:space="preserve"> open</w:t>
       </w:r>
-      <w:proofErr w:type="gramEnd"/>
       <w:r>
         <w:t>!</w:t>
       </w:r>
@@ -1493,7 +1346,19 @@
         <w:ind w:firstLine="720"/>
       </w:pPr>
       <w:r>
-        <w:t xml:space="preserve">Emma stared into the darkness, her eyes only </w:t>
+        <w:t>Emma</w:t>
+      </w:r>
+      <w:r>
+        <w:t xml:space="preserve"> pushed the door </w:t>
+      </w:r>
+      <w:r>
+        <w:t>the rest of the</w:t>
+      </w:r>
+      <w:r>
+        <w:t xml:space="preserve"> way open and</w:t>
+      </w:r>
+      <w:r>
+        <w:t xml:space="preserve"> stared into the darkness, her eyes only </w:t>
       </w:r>
       <w:r>
         <w:t xml:space="preserve">able to see as far as the light from outside permitted. </w:t>
@@ -1519,7 +1384,15 @@
         <w:t xml:space="preserve"> inside.</w:t>
       </w:r>
       <w:r>
-        <w:t xml:space="preserve"> It was empty.</w:t>
+        <w:t xml:space="preserve"> </w:t>
+      </w:r>
+    </w:p>
+    <w:p>
+      <w:pPr>
+        <w:ind w:firstLine="720"/>
+      </w:pPr>
+      <w:r>
+        <w:t>It was empty.</w:t>
       </w:r>
     </w:p>
     <w:p>
@@ -1537,6 +1410,311 @@
       </w:r>
       <w:r>
         <w:t xml:space="preserve"> walked inside.</w:t>
+      </w:r>
+    </w:p>
+    <w:p>
+      <w:pPr>
+        <w:ind w:firstLine="720"/>
+      </w:pPr>
+      <w:r>
+        <w:t>Floorboards groaned with each step, echoing through the vacant facility. If anyone else had been here at this hour, Emma may as well have been banging pots and pans to announce her presence.</w:t>
+      </w:r>
+    </w:p>
+    <w:p>
+      <w:pPr>
+        <w:ind w:firstLine="720"/>
+      </w:pPr>
+      <w:r>
+        <w:lastRenderedPageBreak/>
+        <w:t>Seeing little reason for stealth now that she was inside, Emma flicked on her flashlight. A cone of yellow light cut through the dark, guiding her forward.</w:t>
+      </w:r>
+    </w:p>
+    <w:p>
+      <w:pPr>
+        <w:ind w:firstLine="720"/>
+      </w:pPr>
+      <w:r>
+        <w:t>The entrance opened directly into a wide foyer where a half-moon desk stood sentry. Stacks of books perched neatly on top, waiting to be returned to their rightful shelves. Empty mugs, strings from forgotten tea bags still dangling over the rims, seemed glued to the surface by pale rings beneath them. The computers sat dormant, their red scanner lights blinking like watchful eyes—the librarian’s desk.</w:t>
+      </w:r>
+    </w:p>
+    <w:p>
+      <w:pPr>
+        <w:ind w:firstLine="720"/>
+      </w:pPr>
+      <w:r>
+        <w:t xml:space="preserve">Emma swept her </w:t>
+      </w:r>
+      <w:r>
+        <w:t xml:space="preserve">light </w:t>
+      </w:r>
+      <w:r>
+        <w:t>beam higher, tracing the desk, up to the ceiling, then back down again. A grand stairwell with polished wooden railings curved toward the second floor, with another flight beyond that disappearing into shadow. Below, the main level stretched wide, rooms branching off on either side of the hallway.</w:t>
+      </w:r>
+    </w:p>
+    <w:p>
+      <w:pPr>
+        <w:ind w:firstLine="720"/>
+      </w:pPr>
+      <w:r>
+        <w:t>The vintage wallpaper—faded greens, pinks, and yellows—clung stubbornly to the walls, holding onto the building’s history. Between each doorway hung portraits in ornate frames, faces of strangers whose painted eyes seemed just a little too intent on watching her pass.</w:t>
+      </w:r>
+    </w:p>
+    <w:p>
+      <w:pPr>
+        <w:ind w:firstLine="720"/>
+      </w:pPr>
+      <w:r>
+        <w:t>Again Emma was struck by the sheer size of the place. It felt endless—so much to explore, and so little time.</w:t>
+      </w:r>
+    </w:p>
+    <w:p>
+      <w:pPr>
+        <w:ind w:firstLine="720"/>
+      </w:pPr>
+      <w:r>
+        <w:t>She turned her light beyond the librarian’s desk, to the first room on the right. Once, it must have been a parlor or living room. Now, it was the children’s section.</w:t>
+      </w:r>
+    </w:p>
+    <w:p>
+      <w:pPr>
+        <w:ind w:firstLine="720"/>
+      </w:pPr>
+      <w:r>
+        <w:t>Half-sized shelves zig-zagged across the room, painted to resemble stalks</w:t>
+      </w:r>
+      <w:r>
+        <w:t xml:space="preserve"> of corn</w:t>
+      </w:r>
+      <w:r>
+        <w:t xml:space="preserve">—a </w:t>
+      </w:r>
+      <w:r>
+        <w:t xml:space="preserve">corn </w:t>
+      </w:r>
+      <w:r>
+        <w:t>maze</w:t>
+      </w:r>
+      <w:r>
+        <w:t>!</w:t>
+      </w:r>
+      <w:r>
+        <w:t xml:space="preserve"> Bright, colorful hardcovers lined the shelves, beanbags lay scattered like </w:t>
+      </w:r>
+      <w:r>
+        <w:t>steppingstones</w:t>
+      </w:r>
+      <w:r>
+        <w:t xml:space="preserve">, dollhouses huddled in the corners, and everywhere Emma looked, some </w:t>
+      </w:r>
+      <w:r>
+        <w:t xml:space="preserve">kinetic </w:t>
+      </w:r>
+      <w:r>
+        <w:t xml:space="preserve">contraption clicked, spun, or </w:t>
+      </w:r>
+      <w:r>
+        <w:t>whirled</w:t>
+      </w:r>
+      <w:r>
+        <w:t xml:space="preserve"> as if alive.</w:t>
+      </w:r>
+    </w:p>
+    <w:p>
+      <w:pPr>
+        <w:ind w:firstLine="720"/>
+      </w:pPr>
+      <w:r>
+        <w:t>It was, without question, the most wickedly wonderful children’s section Emma had ever seen.</w:t>
+      </w:r>
+    </w:p>
+    <w:p>
+      <w:pPr>
+        <w:ind w:firstLine="720"/>
+      </w:pPr>
+      <w:r>
+        <w:t xml:space="preserve">Connected to the children’s center was what must have once been a formal dining room. Now, it was crammed with tables and mismatched chairs, </w:t>
+      </w:r>
+      <w:r>
+        <w:t xml:space="preserve">and </w:t>
+      </w:r>
+      <w:r>
+        <w:t xml:space="preserve">oh-so conveniently attached to a coffee and pastry bar. </w:t>
+      </w:r>
+    </w:p>
+    <w:p>
+      <w:pPr>
+        <w:ind w:firstLine="720"/>
+      </w:pPr>
+      <w:r>
+        <w:t>Emma guessed the bar had once been the estate’s grand kitchen</w:t>
+      </w:r>
+      <w:r>
+        <w:t>, or what was grand for its time</w:t>
+      </w:r>
+      <w:r>
+        <w:t>. Behind the gleaming espresso machines and ovens, the original mosaic tiles still shimmered faintly in the beam of her flashlight—easily a century old, and still beautiful.</w:t>
+      </w:r>
+    </w:p>
+    <w:p>
+      <w:pPr>
+        <w:ind w:firstLine="720"/>
+      </w:pPr>
+      <w:r>
+        <w:lastRenderedPageBreak/>
+        <w:t>From there, Emma wandered from room to room, each one transformed into its own little world.</w:t>
+      </w:r>
+    </w:p>
+    <w:p>
+      <w:pPr>
+        <w:ind w:firstLine="720"/>
+      </w:pPr>
+      <w:r>
+        <w:t xml:space="preserve">A murder mystery wing complete with chalk outlines and splatters of fake blood that looked a little </w:t>
+      </w:r>
+      <w:r>
+        <w:rPr>
+          <w:i/>
+          <w:iCs/>
+        </w:rPr>
+        <w:t>too</w:t>
+      </w:r>
+      <w:r>
+        <w:t xml:space="preserve"> realistic.</w:t>
+      </w:r>
+    </w:p>
+    <w:p>
+      <w:pPr>
+        <w:ind w:firstLine="720"/>
+      </w:pPr>
+      <w:r>
+        <w:t>A Sci-Fi section that hurled you into outer space with glowing stars, silvery panels, and a faint hum like the inside of a spaceship.</w:t>
+      </w:r>
+    </w:p>
+    <w:p>
+      <w:pPr>
+        <w:ind w:firstLine="720"/>
+      </w:pPr>
+      <w:r>
+        <w:t xml:space="preserve">A romance section Emma practically sprinted through with her eyes </w:t>
+      </w:r>
+      <w:r>
+        <w:t>cast</w:t>
+      </w:r>
+      <w:r>
+        <w:t xml:space="preserve"> to the floor—no </w:t>
+      </w:r>
+      <w:r>
+        <w:t>need</w:t>
+      </w:r>
+      <w:r>
+        <w:t xml:space="preserve"> to linger</w:t>
+      </w:r>
+      <w:r>
+        <w:t xml:space="preserve"> about</w:t>
+      </w:r>
+      <w:r>
+        <w:t xml:space="preserve"> in </w:t>
+      </w:r>
+      <w:r>
+        <w:rPr>
+          <w:i/>
+          <w:iCs/>
+        </w:rPr>
+        <w:t>that</w:t>
+      </w:r>
+      <w:r>
+        <w:t xml:space="preserve"> one.</w:t>
+      </w:r>
+    </w:p>
+    <w:p>
+      <w:pPr>
+        <w:ind w:firstLine="720"/>
+      </w:pPr>
+      <w:r>
+        <w:t>A</w:t>
+      </w:r>
+      <w:r>
+        <w:t xml:space="preserve">nd </w:t>
+      </w:r>
+      <w:r>
+        <w:t xml:space="preserve">even </w:t>
+      </w:r>
+      <w:r>
+        <w:t>a nonfiction hall lined with statues of the world’s great</w:t>
+      </w:r>
+      <w:r>
+        <w:t>est</w:t>
+      </w:r>
+      <w:r>
+        <w:t xml:space="preserve"> thinkers. That one was… well, let’s be real—still boring. But compared to every other nonfiction section Emma had trudged through, this was at least the least boring of them all.</w:t>
+      </w:r>
+    </w:p>
+    <w:p>
+      <w:pPr>
+        <w:ind w:firstLine="720"/>
+      </w:pPr>
+      <w:r>
+        <w:t>But the crown jewel of the palace—the part that stole the show, and with it Emma’s heart—was the Nurturing Tree.</w:t>
+      </w:r>
+    </w:p>
+    <w:p>
+      <w:pPr>
+        <w:ind w:firstLine="720"/>
+      </w:pPr>
+      <w:r>
+        <w:t>At the far end of the house, they had gutted an entire second living room, and the floor above it—maybe even another beyond that—to make space for a colossal tree. Its wide trunk rose from the floorboards as though its roots burrowed deep into the earth below, a spiral staircase winding through its core and carrying you higher and higher into the canopy.</w:t>
+      </w:r>
+    </w:p>
+    <w:p>
+      <w:pPr>
+        <w:ind w:firstLine="720"/>
+      </w:pPr>
+      <w:r>
+        <w:t>Each level swept its adventurers from title to title: the nightmarish dimensions of Stephen King, the fantastical landscapes of Nora Roberts, the pulse-pounding thrillers of James Patterson, and everything in between.</w:t>
+      </w:r>
+    </w:p>
+    <w:p>
+      <w:pPr>
+        <w:ind w:firstLine="720"/>
+      </w:pPr>
+      <w:r>
+        <w:t>From the trunk sprouted thick branches, each hollowed into a nook or fashioned into a miniature treehouse, every one of them begging for someone to climb in, curl up with a book, and vanish into another world.</w:t>
+      </w:r>
+    </w:p>
+    <w:p>
+      <w:pPr>
+        <w:ind w:firstLine="720"/>
+      </w:pPr>
+      <w:r>
+        <w:t>It was no wonder this place had become the local hangout for her school. And it was here, beneath the Nurturing Tree, that Emma could go no farther. The bookworm inside her rose up and demanded she stop at once.</w:t>
+      </w:r>
+    </w:p>
+    <w:p>
+      <w:pPr>
+        <w:ind w:firstLine="720"/>
+      </w:pPr>
+      <w:r>
+        <w:t>She spotted a title quickly—an old favorite she hadn’t read in years—and wandered to a branch where a leaf-shaped cushion seemed to be politely requesting her presence. Who was she to refuse a leaf-shaped cushion asking so nicely?</w:t>
+      </w:r>
+    </w:p>
+    <w:p>
+      <w:pPr>
+        <w:ind w:firstLine="720"/>
+      </w:pPr>
+      <w:r>
+        <w:t xml:space="preserve">With her legs tucked under her, and her flashlight fastened against the wall, Emma rest her head to the side, </w:t>
+      </w:r>
+      <w:r>
+        <w:t xml:space="preserve">and let the words wash over her. </w:t>
+      </w:r>
+    </w:p>
+    <w:p>
+      <w:pPr>
+        <w:ind w:firstLine="720"/>
+      </w:pPr>
+      <w:r>
+        <w:lastRenderedPageBreak/>
+        <w:t>With her legs tucked beneath her and her flashlight propped against the wall, Emma rested her head to the side and let the words wash over her.</w:t>
       </w:r>
     </w:p>
     <w:sectPr>
@@ -2153,7 +2331,6 @@
   <w:style w:type="character" w:default="1" w:styleId="DefaultParagraphFont">
     <w:name w:val="Default Paragraph Font"/>
     <w:uiPriority w:val="1"/>
-    <w:semiHidden/>
     <w:unhideWhenUsed/>
   </w:style>
   <w:style w:type="table" w:default="1" w:styleId="TableNormal">

</xml_diff>